<commit_message>
Memoria a falta de explicar lo ultimo
</commit_message>
<xml_diff>
--- a/Memoria 1/Memoria P1.docx
+++ b/Memoria 1/Memoria P1.docx
@@ -1,7 +1,357 @@
 
 <file path=word/document.xml><?xml version="1.0" encoding="utf-8"?>
-<w:document xmlns:wpc="http://schemas.microsoft.com/office/word/2010/wordprocessingCanvas" xmlns:mc="http://schemas.openxmlformats.org/markup-compatibility/2006" xmlns:o="urn:schemas-microsoft-com:office:office" xmlns:r="http://schemas.openxmlformats.org/officeDocument/2006/relationships" xmlns:m="http://schemas.openxmlformats.org/officeDocument/2006/math" xmlns:v="urn:schemas-microsoft-com:vml" xmlns:wp14="http://schemas.microsoft.com/office/word/2010/wordprocessingDrawing" xmlns:wp="http://schemas.openxmlformats.org/drawingml/2006/wordprocessingDrawing" xmlns:w10="urn:schemas-microsoft-com:office:word" xmlns:w="http://schemas.openxmlformats.org/wordprocessingml/2006/main" xmlns:w14="http://schemas.microsoft.com/office/word/2010/wordml" xmlns:w15="http://schemas.microsoft.com/office/word/2012/wordml" xmlns:wpg="http://schemas.microsoft.com/office/word/2010/wordprocessingGroup" xmlns:wpi="http://schemas.microsoft.com/office/word/2010/wordprocessingInk" xmlns:wne="http://schemas.microsoft.com/office/word/2006/wordml" xmlns:wps="http://schemas.microsoft.com/office/word/2010/wordprocessingShape" mc:Ignorable="w14 w15 wp14">
+<w:document xmlns:wpc="http://schemas.microsoft.com/office/word/2010/wordprocessingCanvas" xmlns:cx="http://schemas.microsoft.com/office/drawing/2014/chartex" xmlns:cx1="http://schemas.microsoft.com/office/drawing/2015/9/8/chartex" xmlns:cx2="http://schemas.microsoft.com/office/drawing/2015/10/21/chartex" xmlns:mc="http://schemas.openxmlformats.org/markup-compatibility/2006" xmlns:o="urn:schemas-microsoft-com:office:office" xmlns:r="http://schemas.openxmlformats.org/officeDocument/2006/relationships" xmlns:m="http://schemas.openxmlformats.org/officeDocument/2006/math" xmlns:v="urn:schemas-microsoft-com:vml" xmlns:wp14="http://schemas.microsoft.com/office/word/2010/wordprocessingDrawing" xmlns:wp="http://schemas.openxmlformats.org/drawingml/2006/wordprocessingDrawing" xmlns:w10="urn:schemas-microsoft-com:office:word" xmlns:w="http://schemas.openxmlformats.org/wordprocessingml/2006/main" xmlns:w14="http://schemas.microsoft.com/office/word/2010/wordml" xmlns:w15="http://schemas.microsoft.com/office/word/2012/wordml" xmlns:w16se="http://schemas.microsoft.com/office/word/2015/wordml/symex" xmlns:wpg="http://schemas.microsoft.com/office/word/2010/wordprocessingGroup" xmlns:wpi="http://schemas.microsoft.com/office/word/2010/wordprocessingInk" xmlns:wne="http://schemas.microsoft.com/office/word/2006/wordml" xmlns:wps="http://schemas.microsoft.com/office/word/2010/wordprocessingShape" mc:Ignorable="w14 w15 w16se wp14">
   <w:body>
+    <w:sdt>
+      <w:sdtPr>
+        <w:id w:val="95681455"/>
+        <w:docPartObj>
+          <w:docPartGallery w:val="Cover Pages"/>
+          <w:docPartUnique/>
+        </w:docPartObj>
+      </w:sdtPr>
+      <w:sdtContent>
+        <w:p/>
+        <w:p>
+          <w:r>
+            <w:rPr>
+              <w:noProof/>
+            </w:rPr>
+            <mc:AlternateContent>
+              <mc:Choice Requires="wps">
+                <w:drawing>
+                  <wp:anchor distT="0" distB="0" distL="182880" distR="182880" simplePos="0" relativeHeight="251663360" behindDoc="0" locked="0" layoutInCell="1" allowOverlap="1" wp14:anchorId="768BFF45" wp14:editId="73CCEE81">
+                    <wp:simplePos x="0" y="0"/>
+                    <mc:AlternateContent>
+                      <mc:Choice Requires="wp14">
+                        <wp:positionH relativeFrom="margin">
+                          <wp14:pctPosHOffset>7700</wp14:pctPosHOffset>
+                        </wp:positionH>
+                      </mc:Choice>
+                      <mc:Fallback>
+                        <wp:positionH relativeFrom="page">
+                          <wp:posOffset>1495425</wp:posOffset>
+                        </wp:positionH>
+                      </mc:Fallback>
+                    </mc:AlternateContent>
+                    <mc:AlternateContent>
+                      <mc:Choice Requires="wp14">
+                        <wp:positionV relativeFrom="page">
+                          <wp14:pctPosVOffset>54000</wp14:pctPosVOffset>
+                        </wp:positionV>
+                      </mc:Choice>
+                      <mc:Fallback>
+                        <wp:positionV relativeFrom="page">
+                          <wp:posOffset>5773420</wp:posOffset>
+                        </wp:positionV>
+                      </mc:Fallback>
+                    </mc:AlternateContent>
+                    <wp:extent cx="4686300" cy="6720840"/>
+                    <wp:effectExtent l="0" t="0" r="10160" b="3810"/>
+                    <wp:wrapSquare wrapText="bothSides"/>
+                    <wp:docPr id="131" name="Cuadro de texto 131"/>
+                    <wp:cNvGraphicFramePr/>
+                    <a:graphic xmlns:a="http://schemas.openxmlformats.org/drawingml/2006/main">
+                      <a:graphicData uri="http://schemas.microsoft.com/office/word/2010/wordprocessingShape">
+                        <wps:wsp>
+                          <wps:cNvSpPr txBox="1"/>
+                          <wps:spPr>
+                            <a:xfrm>
+                              <a:off x="0" y="0"/>
+                              <a:ext cx="4686300" cy="6720840"/>
+                            </a:xfrm>
+                            <a:prstGeom prst="rect">
+                              <a:avLst/>
+                            </a:prstGeom>
+                            <a:noFill/>
+                            <a:ln w="6350">
+                              <a:noFill/>
+                            </a:ln>
+                            <a:effectLst/>
+                          </wps:spPr>
+                          <wps:style>
+                            <a:lnRef idx="0">
+                              <a:schemeClr val="accent1"/>
+                            </a:lnRef>
+                            <a:fillRef idx="0">
+                              <a:schemeClr val="accent1"/>
+                            </a:fillRef>
+                            <a:effectRef idx="0">
+                              <a:schemeClr val="accent1"/>
+                            </a:effectRef>
+                            <a:fontRef idx="minor">
+                              <a:schemeClr val="dk1"/>
+                            </a:fontRef>
+                          </wps:style>
+                          <wps:txbx>
+                            <w:txbxContent>
+                              <w:p>
+                                <w:pPr>
+                                  <w:pStyle w:val="Sinespaciado"/>
+                                  <w:spacing w:before="40" w:after="560" w:line="216" w:lineRule="auto"/>
+                                  <w:rPr>
+                                    <w:color w:val="5B9BD5" w:themeColor="accent1"/>
+                                    <w:sz w:val="72"/>
+                                    <w:szCs w:val="72"/>
+                                  </w:rPr>
+                                </w:pPr>
+                                <w:sdt>
+                                  <w:sdtPr>
+                                    <w:rPr>
+                                      <w:color w:val="5B9BD5" w:themeColor="accent1"/>
+                                      <w:sz w:val="72"/>
+                                      <w:szCs w:val="72"/>
+                                    </w:rPr>
+                                    <w:alias w:val="Título"/>
+                                    <w:tag w:val=""/>
+                                    <w:id w:val="151731938"/>
+                                    <w:dataBinding w:prefixMappings="xmlns:ns0='http://purl.org/dc/elements/1.1/' xmlns:ns1='http://schemas.openxmlformats.org/package/2006/metadata/core-properties' " w:xpath="/ns1:coreProperties[1]/ns0:title[1]" w:storeItemID="{6C3C8BC8-F283-45AE-878A-BAB7291924A1}"/>
+                                    <w:text/>
+                                  </w:sdtPr>
+                                  <w:sdtContent>
+                                    <w:r>
+                                      <w:rPr>
+                                        <w:color w:val="5B9BD5" w:themeColor="accent1"/>
+                                        <w:sz w:val="72"/>
+                                        <w:szCs w:val="72"/>
+                                      </w:rPr>
+                                      <w:t>Práctica 3</w:t>
+                                    </w:r>
+                                  </w:sdtContent>
+                                </w:sdt>
+                              </w:p>
+                              <w:sdt>
+                                <w:sdtPr>
+                                  <w:rPr>
+                                    <w:caps/>
+                                    <w:color w:val="1F3864" w:themeColor="accent5" w:themeShade="80"/>
+                                    <w:sz w:val="28"/>
+                                    <w:szCs w:val="28"/>
+                                  </w:rPr>
+                                  <w:alias w:val="Subtítulo"/>
+                                  <w:tag w:val=""/>
+                                  <w:id w:val="-2090151685"/>
+                                  <w:showingPlcHdr/>
+                                  <w:dataBinding w:prefixMappings="xmlns:ns0='http://purl.org/dc/elements/1.1/' xmlns:ns1='http://schemas.openxmlformats.org/package/2006/metadata/core-properties' " w:xpath="/ns1:coreProperties[1]/ns0:subject[1]" w:storeItemID="{6C3C8BC8-F283-45AE-878A-BAB7291924A1}"/>
+                                  <w:text/>
+                                </w:sdtPr>
+                                <w:sdtContent>
+                                  <w:p>
+                                    <w:pPr>
+                                      <w:pStyle w:val="Sinespaciado"/>
+                                      <w:spacing w:before="40" w:after="40"/>
+                                      <w:rPr>
+                                        <w:caps/>
+                                        <w:color w:val="1F3864" w:themeColor="accent5" w:themeShade="80"/>
+                                        <w:sz w:val="28"/>
+                                        <w:szCs w:val="28"/>
+                                      </w:rPr>
+                                    </w:pPr>
+                                    <w:r>
+                                      <w:rPr>
+                                        <w:caps/>
+                                        <w:color w:val="1F3864" w:themeColor="accent5" w:themeShade="80"/>
+                                        <w:sz w:val="28"/>
+                                        <w:szCs w:val="28"/>
+                                      </w:rPr>
+                                      <w:t xml:space="preserve">     </w:t>
+                                    </w:r>
+                                  </w:p>
+                                </w:sdtContent>
+                              </w:sdt>
+                              <w:sdt>
+                                <w:sdtPr>
+                                  <w:rPr>
+                                    <w:caps/>
+                                    <w:color w:val="4472C4" w:themeColor="accent5"/>
+                                    <w:sz w:val="24"/>
+                                    <w:szCs w:val="24"/>
+                                  </w:rPr>
+                                  <w:alias w:val="Autor"/>
+                                  <w:tag w:val=""/>
+                                  <w:id w:val="-1536112409"/>
+                                  <w:dataBinding w:prefixMappings="xmlns:ns0='http://purl.org/dc/elements/1.1/' xmlns:ns1='http://schemas.openxmlformats.org/package/2006/metadata/core-properties' " w:xpath="/ns1:coreProperties[1]/ns0:creator[1]" w:storeItemID="{6C3C8BC8-F283-45AE-878A-BAB7291924A1}"/>
+                                  <w:text/>
+                                </w:sdtPr>
+                                <w:sdtContent>
+                                  <w:p>
+                                    <w:pPr>
+                                      <w:pStyle w:val="Sinespaciado"/>
+                                      <w:spacing w:before="80" w:after="40"/>
+                                      <w:rPr>
+                                        <w:caps/>
+                                        <w:color w:val="4472C4" w:themeColor="accent5"/>
+                                        <w:sz w:val="24"/>
+                                        <w:szCs w:val="24"/>
+                                      </w:rPr>
+                                    </w:pPr>
+                                    <w:r>
+                                      <w:rPr>
+                                        <w:caps/>
+                                        <w:color w:val="4472C4" w:themeColor="accent5"/>
+                                        <w:sz w:val="24"/>
+                                        <w:szCs w:val="24"/>
+                                      </w:rPr>
+                                      <w:t>Nacho Gómez GarcíA, Óscar Gómez Borzdynski</w:t>
+                                    </w:r>
+                                  </w:p>
+                                </w:sdtContent>
+                              </w:sdt>
+                            </w:txbxContent>
+                          </wps:txbx>
+                          <wps:bodyPr rot="0" spcFirstLastPara="0" vertOverflow="overflow" horzOverflow="overflow" vert="horz" wrap="square" lIns="0" tIns="0" rIns="0" bIns="0" numCol="1" spcCol="0" rtlCol="0" fromWordArt="0" anchor="t" anchorCtr="0" forceAA="0" compatLnSpc="1">
+                            <a:prstTxWarp prst="textNoShape">
+                              <a:avLst/>
+                            </a:prstTxWarp>
+                            <a:spAutoFit/>
+                          </wps:bodyPr>
+                        </wps:wsp>
+                      </a:graphicData>
+                    </a:graphic>
+                    <wp14:sizeRelH relativeFrom="margin">
+                      <wp14:pctWidth>79000</wp14:pctWidth>
+                    </wp14:sizeRelH>
+                    <wp14:sizeRelV relativeFrom="page">
+                      <wp14:pctHeight>35000</wp14:pctHeight>
+                    </wp14:sizeRelV>
+                  </wp:anchor>
+                </w:drawing>
+              </mc:Choice>
+              <mc:Fallback>
+                <w:pict>
+                  <v:shapetype w14:anchorId="768BFF45" id="_x0000_t202" coordsize="21600,21600" o:spt="202" path="m,l,21600r21600,l21600,xe">
+                    <v:stroke joinstyle="miter"/>
+                    <v:path gradientshapeok="t" o:connecttype="rect"/>
+                  </v:shapetype>
+                  <v:shape id="Cuadro de texto 131" o:spid="_x0000_s1026" type="#_x0000_t202" style="position:absolute;margin-left:0;margin-top:0;width:369pt;height:529.2pt;z-index:251663360;visibility:visible;mso-wrap-style:square;mso-width-percent:790;mso-height-percent:350;mso-left-percent:77;mso-top-percent:540;mso-wrap-distance-left:14.4pt;mso-wrap-distance-top:0;mso-wrap-distance-right:14.4pt;mso-wrap-distance-bottom:0;mso-position-horizontal-relative:margin;mso-position-vertical-relative:page;mso-width-percent:790;mso-height-percent:350;mso-left-percent:77;mso-top-percent:540;mso-width-relative:margin;mso-height-relative:page;v-text-anchor:top" o:gfxdata="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" filled="f" stroked="f" strokeweight=".5pt">
+                    <v:textbox style="mso-fit-shape-to-text:t" inset="0,0,0,0">
+                      <w:txbxContent>
+                        <w:p>
+                          <w:pPr>
+                            <w:pStyle w:val="Sinespaciado"/>
+                            <w:spacing w:before="40" w:after="560" w:line="216" w:lineRule="auto"/>
+                            <w:rPr>
+                              <w:color w:val="5B9BD5" w:themeColor="accent1"/>
+                              <w:sz w:val="72"/>
+                              <w:szCs w:val="72"/>
+                            </w:rPr>
+                          </w:pPr>
+                          <w:sdt>
+                            <w:sdtPr>
+                              <w:rPr>
+                                <w:color w:val="5B9BD5" w:themeColor="accent1"/>
+                                <w:sz w:val="72"/>
+                                <w:szCs w:val="72"/>
+                              </w:rPr>
+                              <w:alias w:val="Título"/>
+                              <w:tag w:val=""/>
+                              <w:id w:val="151731938"/>
+                              <w:dataBinding w:prefixMappings="xmlns:ns0='http://purl.org/dc/elements/1.1/' xmlns:ns1='http://schemas.openxmlformats.org/package/2006/metadata/core-properties' " w:xpath="/ns1:coreProperties[1]/ns0:title[1]" w:storeItemID="{6C3C8BC8-F283-45AE-878A-BAB7291924A1}"/>
+                              <w:text/>
+                            </w:sdtPr>
+                            <w:sdtContent>
+                              <w:r>
+                                <w:rPr>
+                                  <w:color w:val="5B9BD5" w:themeColor="accent1"/>
+                                  <w:sz w:val="72"/>
+                                  <w:szCs w:val="72"/>
+                                </w:rPr>
+                                <w:t>Práctica 3</w:t>
+                              </w:r>
+                            </w:sdtContent>
+                          </w:sdt>
+                        </w:p>
+                        <w:sdt>
+                          <w:sdtPr>
+                            <w:rPr>
+                              <w:caps/>
+                              <w:color w:val="1F3864" w:themeColor="accent5" w:themeShade="80"/>
+                              <w:sz w:val="28"/>
+                              <w:szCs w:val="28"/>
+                            </w:rPr>
+                            <w:alias w:val="Subtítulo"/>
+                            <w:tag w:val=""/>
+                            <w:id w:val="-2090151685"/>
+                            <w:showingPlcHdr/>
+                            <w:dataBinding w:prefixMappings="xmlns:ns0='http://purl.org/dc/elements/1.1/' xmlns:ns1='http://schemas.openxmlformats.org/package/2006/metadata/core-properties' " w:xpath="/ns1:coreProperties[1]/ns0:subject[1]" w:storeItemID="{6C3C8BC8-F283-45AE-878A-BAB7291924A1}"/>
+                            <w:text/>
+                          </w:sdtPr>
+                          <w:sdtContent>
+                            <w:p>
+                              <w:pPr>
+                                <w:pStyle w:val="Sinespaciado"/>
+                                <w:spacing w:before="40" w:after="40"/>
+                                <w:rPr>
+                                  <w:caps/>
+                                  <w:color w:val="1F3864" w:themeColor="accent5" w:themeShade="80"/>
+                                  <w:sz w:val="28"/>
+                                  <w:szCs w:val="28"/>
+                                </w:rPr>
+                              </w:pPr>
+                              <w:r>
+                                <w:rPr>
+                                  <w:caps/>
+                                  <w:color w:val="1F3864" w:themeColor="accent5" w:themeShade="80"/>
+                                  <w:sz w:val="28"/>
+                                  <w:szCs w:val="28"/>
+                                </w:rPr>
+                                <w:t xml:space="preserve">     </w:t>
+                              </w:r>
+                            </w:p>
+                          </w:sdtContent>
+                        </w:sdt>
+                        <w:sdt>
+                          <w:sdtPr>
+                            <w:rPr>
+                              <w:caps/>
+                              <w:color w:val="4472C4" w:themeColor="accent5"/>
+                              <w:sz w:val="24"/>
+                              <w:szCs w:val="24"/>
+                            </w:rPr>
+                            <w:alias w:val="Autor"/>
+                            <w:tag w:val=""/>
+                            <w:id w:val="-1536112409"/>
+                            <w:dataBinding w:prefixMappings="xmlns:ns0='http://purl.org/dc/elements/1.1/' xmlns:ns1='http://schemas.openxmlformats.org/package/2006/metadata/core-properties' " w:xpath="/ns1:coreProperties[1]/ns0:creator[1]" w:storeItemID="{6C3C8BC8-F283-45AE-878A-BAB7291924A1}"/>
+                            <w:text/>
+                          </w:sdtPr>
+                          <w:sdtContent>
+                            <w:p>
+                              <w:pPr>
+                                <w:pStyle w:val="Sinespaciado"/>
+                                <w:spacing w:before="80" w:after="40"/>
+                                <w:rPr>
+                                  <w:caps/>
+                                  <w:color w:val="4472C4" w:themeColor="accent5"/>
+                                  <w:sz w:val="24"/>
+                                  <w:szCs w:val="24"/>
+                                </w:rPr>
+                              </w:pPr>
+                              <w:r>
+                                <w:rPr>
+                                  <w:caps/>
+                                  <w:color w:val="4472C4" w:themeColor="accent5"/>
+                                  <w:sz w:val="24"/>
+                                  <w:szCs w:val="24"/>
+                                </w:rPr>
+                                <w:t>Nacho Gómez GarcíA, Óscar Gómez Borzdynski</w:t>
+                              </w:r>
+                            </w:p>
+                          </w:sdtContent>
+                        </w:sdt>
+                      </w:txbxContent>
+                    </v:textbox>
+                    <w10:wrap type="square" anchorx="margin" anchory="page"/>
+                  </v:shape>
+                </w:pict>
+              </mc:Fallback>
+            </mc:AlternateContent>
+          </w:r>
+          <w:r>
+            <w:br w:type="page"/>
+          </w:r>
+        </w:p>
+      </w:sdtContent>
+    </w:sdt>
     <w:p>
       <w:pPr>
         <w:rPr>
@@ -16,6 +366,7 @@
           <w:sz w:val="40"/>
           <w:szCs w:val="40"/>
         </w:rPr>
+        <w:lastRenderedPageBreak/>
         <w:t>SIMULACIÓN</w:t>
       </w:r>
     </w:p>
@@ -33,23 +384,7 @@
           <w:sz w:val="32"/>
           <w:szCs w:val="32"/>
         </w:rPr>
-        <w:t>CIRCUITO</w:t>
-      </w:r>
-      <w:r>
-        <w:rPr>
-          <w:b/>
-          <w:sz w:val="32"/>
-          <w:szCs w:val="32"/>
-        </w:rPr>
-        <w:t xml:space="preserve"> 1</w:t>
-      </w:r>
-      <w:r>
-        <w:rPr>
-          <w:b/>
-          <w:sz w:val="32"/>
-          <w:szCs w:val="32"/>
-        </w:rPr>
-        <w:t xml:space="preserve"> (Ejercicio 1)</w:t>
+        <w:t>CIRCUITO 1 (Ejercicio 1)</w:t>
       </w:r>
     </w:p>
     <w:p>
@@ -251,23 +586,7 @@
           <w:sz w:val="32"/>
           <w:szCs w:val="32"/>
         </w:rPr>
-        <w:t>CIRCUITO</w:t>
-      </w:r>
-      <w:r>
-        <w:rPr>
-          <w:b/>
-          <w:sz w:val="32"/>
-          <w:szCs w:val="32"/>
-        </w:rPr>
-        <w:t xml:space="preserve"> 2</w:t>
-      </w:r>
-      <w:r>
-        <w:rPr>
-          <w:b/>
-          <w:sz w:val="32"/>
-          <w:szCs w:val="32"/>
-        </w:rPr>
-        <w:t xml:space="preserve"> (Ejercicio 2)</w:t>
+        <w:t>CIRCUITO 2 (Ejercicio 2)</w:t>
       </w:r>
     </w:p>
     <w:p>
@@ -1399,22 +1718,13 @@
         <w:t>Ω</w:t>
       </w:r>
       <w:r>
-        <w:t xml:space="preserve"> y 2,15</w:t>
-      </w:r>
-      <w:r>
-        <w:t>K</w:t>
+        <w:t xml:space="preserve"> y 2,15K</w:t>
       </w:r>
       <w:r>
         <w:rPr>
           <w:rFonts w:cstheme="minorHAnsi"/>
         </w:rPr>
-        <w:t>Ω</w:t>
-      </w:r>
-      <w:r>
-        <w:rPr>
-          <w:rFonts w:cstheme="minorHAnsi"/>
-        </w:rPr>
-        <w:t>, respectivamente.</w:t>
+        <w:t>Ω, respectivamente.</w:t>
       </w:r>
     </w:p>
     <w:p>
@@ -1460,22 +1770,13 @@
         </w:rPr>
       </w:pPr>
       <w:r>
-        <w:t xml:space="preserve">Para la de </w:t>
-      </w:r>
-      <w:r>
-        <w:t>1K</w:t>
+        <w:t>Para la de 1K</w:t>
       </w:r>
       <w:r>
         <w:rPr>
           <w:rFonts w:cstheme="minorHAnsi"/>
         </w:rPr>
-        <w:t>Ω</w:t>
-      </w:r>
-      <w:r>
-        <w:rPr>
-          <w:rFonts w:cstheme="minorHAnsi"/>
-        </w:rPr>
-        <w:t xml:space="preserve">: </w:t>
+        <w:t xml:space="preserve">Ω: </w:t>
       </w:r>
       <m:oMath>
         <m:r>
@@ -1554,13 +1855,7 @@
               <w:rPr>
                 <w:rFonts w:ascii="Cambria Math" w:hAnsi="Cambria Math" w:cstheme="minorHAnsi"/>
               </w:rPr>
-              <m:t>-1</m:t>
-            </m:r>
-            <m:r>
-              <w:rPr>
-                <w:rFonts w:ascii="Cambria Math" w:hAnsi="Cambria Math" w:cstheme="minorHAnsi"/>
-              </w:rPr>
-              <m:t>×</m:t>
+              <m:t>-1×</m:t>
             </m:r>
             <m:sSup>
               <m:sSupPr>
@@ -1600,13 +1895,7 @@
               <w:rPr>
                 <w:rFonts w:ascii="Cambria Math" w:hAnsi="Cambria Math" w:cstheme="minorHAnsi"/>
               </w:rPr>
-              <m:t>1</m:t>
-            </m:r>
-            <m:r>
-              <w:rPr>
-                <w:rFonts w:ascii="Cambria Math" w:hAnsi="Cambria Math" w:cstheme="minorHAnsi"/>
-              </w:rPr>
-              <m:t>×</m:t>
+              <m:t>1×</m:t>
             </m:r>
             <m:sSup>
               <m:sSupPr>
@@ -1701,19 +1990,7 @@
               <w:rPr>
                 <w:rFonts w:ascii="Cambria Math" w:hAnsi="Cambria Math" w:cstheme="minorHAnsi"/>
               </w:rPr>
-              <m:t>abs(</m:t>
-            </m:r>
-            <m:r>
-              <w:rPr>
-                <w:rFonts w:ascii="Cambria Math" w:hAnsi="Cambria Math" w:cstheme="minorHAnsi"/>
-              </w:rPr>
-              <m:t>2,15</m:t>
-            </m:r>
-            <m:r>
-              <w:rPr>
-                <w:rFonts w:ascii="Cambria Math" w:hAnsi="Cambria Math" w:cstheme="minorHAnsi"/>
-              </w:rPr>
-              <m:t>×</m:t>
+              <m:t>abs(2,15×</m:t>
             </m:r>
             <m:sSup>
               <m:sSupPr>
@@ -1745,19 +2022,7 @@
               <w:rPr>
                 <w:rFonts w:ascii="Cambria Math" w:hAnsi="Cambria Math" w:cstheme="minorHAnsi"/>
               </w:rPr>
-              <m:t>-</m:t>
-            </m:r>
-            <m:r>
-              <w:rPr>
-                <w:rFonts w:ascii="Cambria Math" w:hAnsi="Cambria Math" w:cstheme="minorHAnsi"/>
-              </w:rPr>
-              <m:t>2,2</m:t>
-            </m:r>
-            <m:r>
-              <w:rPr>
-                <w:rFonts w:ascii="Cambria Math" w:hAnsi="Cambria Math" w:cstheme="minorHAnsi"/>
-              </w:rPr>
-              <m:t>×</m:t>
+              <m:t>-2,2×</m:t>
             </m:r>
             <m:sSup>
               <m:sSupPr>
@@ -1797,13 +2062,7 @@
               <w:rPr>
                 <w:rFonts w:ascii="Cambria Math" w:hAnsi="Cambria Math" w:cstheme="minorHAnsi"/>
               </w:rPr>
-              <m:t>2,2</m:t>
-            </m:r>
-            <m:r>
-              <w:rPr>
-                <w:rFonts w:ascii="Cambria Math" w:hAnsi="Cambria Math" w:cstheme="minorHAnsi"/>
-              </w:rPr>
-              <m:t>×</m:t>
+              <m:t>2,2×</m:t>
             </m:r>
             <m:sSup>
               <m:sSupPr>
@@ -1837,13 +2096,7 @@
           <w:rPr>
             <w:rFonts w:ascii="Cambria Math" w:hAnsi="Cambria Math" w:cstheme="minorHAnsi"/>
           </w:rPr>
-          <m:t>=2,27</m:t>
-        </m:r>
-        <m:r>
-          <w:rPr>
-            <w:rFonts w:ascii="Cambria Math" w:hAnsi="Cambria Math" w:cstheme="minorHAnsi"/>
-          </w:rPr>
-          <m:t>%</m:t>
+          <m:t>=2,27%</m:t>
         </m:r>
       </m:oMath>
     </w:p>
@@ -2250,7 +2503,6 @@
       </w:r>
       <w:r>
         <w:rPr>
-          <w:rStyle w:val="Normal"/>
           <w:rFonts w:ascii="Times New Roman" w:eastAsia="Times New Roman" w:hAnsi="Times New Roman" w:cs="Times New Roman"/>
           <w:snapToGrid w:val="0"/>
           <w:color w:val="000000"/>
@@ -2266,7 +2518,6 @@
       </w:r>
       <w:r>
         <w:rPr>
-          <w:rStyle w:val="Normal"/>
           <w:rFonts w:ascii="Times New Roman" w:eastAsia="Times New Roman" w:hAnsi="Times New Roman" w:cs="Times New Roman"/>
           <w:noProof/>
           <w:snapToGrid w:val="0"/>
@@ -2378,12 +2629,9 @@
       </w:r>
       <w:proofErr w:type="gramStart"/>
       <w:r>
-        <w:t>esta</w:t>
+        <w:t>esta gr</w:t>
       </w:r>
       <w:proofErr w:type="gramEnd"/>
-      <w:r>
-        <w:t xml:space="preserve"> gr</w:t>
-      </w:r>
       <w:r>
         <w:rPr>
           <w:noProof/>
@@ -2707,7 +2955,6 @@
       </w:r>
       <w:r>
         <w:rPr>
-          <w:rStyle w:val="Normal"/>
           <w:rFonts w:ascii="Times New Roman" w:eastAsia="Times New Roman" w:hAnsi="Times New Roman" w:cs="Times New Roman"/>
           <w:snapToGrid w:val="0"/>
           <w:color w:val="000000"/>
@@ -2723,7 +2970,6 @@
       </w:r>
       <w:r>
         <w:rPr>
-          <w:rStyle w:val="Normal"/>
           <w:rFonts w:ascii="Times New Roman" w:eastAsia="Times New Roman" w:hAnsi="Times New Roman" w:cs="Times New Roman"/>
           <w:noProof/>
           <w:snapToGrid w:val="0"/>
@@ -2796,10 +3042,7 @@
       </w:r>
       <w:proofErr w:type="spellEnd"/>
       <w:r>
-        <w:t xml:space="preserve"> y R3, y las distintas resistencias equivalentes como </w:t>
-      </w:r>
-      <w:r>
-        <w:t xml:space="preserve">cocientes entre V de </w:t>
+        <w:t xml:space="preserve"> y R3, y las distintas resistencias equivalentes como cocientes entre V de </w:t>
       </w:r>
       <w:proofErr w:type="spellStart"/>
       <w:r>
@@ -2812,15 +3055,35 @@
     </w:p>
     <w:p>
       <w:r>
-        <w:t xml:space="preserve">Se puede apreciar que, en este caso, los valores obtenidos se aproximan más a lo esperado. La gráfica nos muestra de nuevo una función lineal pero, en este caso, si la alargamos hasta los ejes, observamos que sus puntos de corte se corresponden con el Voltaje de </w:t>
+        <w:t xml:space="preserve">Se puede apreciar que, en este caso, los valores obtenidos se aproximan más a lo esperado. La gráfica nos muestra de nuevo una función </w:t>
+      </w:r>
+      <w:proofErr w:type="gramStart"/>
+      <w:r>
+        <w:t>lineal</w:t>
+      </w:r>
+      <w:proofErr w:type="gramEnd"/>
+      <w:r>
+        <w:t xml:space="preserve"> pero, en este caso, si la alargamos hasta los ejes, observamos que sus puntos de corte se corresponden con el Voltaje de </w:t>
       </w:r>
       <w:proofErr w:type="spellStart"/>
       <w:r>
-        <w:t>Thévenin</w:t>
+        <w:t>Théveni</w:t>
+      </w:r>
+      <w:r>
+        <w:t>n</w:t>
       </w:r>
       <w:proofErr w:type="spellEnd"/>
       <w:r>
-        <w:t xml:space="preserve"> y la Corriente de Norton (3,75V y 0,0055A respectivamente).</w:t>
+        <w:t xml:space="preserve"> y la Corriente de Norton (3,</w:t>
+      </w:r>
+      <w:r>
+        <w:t>67</w:t>
+      </w:r>
+      <w:r>
+        <w:t>V</w:t>
+      </w:r>
+      <w:r>
+        <w:t xml:space="preserve"> y 0,0055A respectivamente).</w:t>
       </w:r>
     </w:p>
     <w:p>
@@ -2968,7 +3231,12 @@
       </w:r>
       <w:proofErr w:type="spellEnd"/>
       <w:r>
-        <w:t xml:space="preserve"> y Norton sobre el mismo circuito. El problema radica en la forma de medir, es decir, en la forma en que Voltímetro y Amperímetro están conectados. Las intensidades obtenidas son más o menos equivalentes, mientras que los voltajes obtenidos son bastante desiguales (el mínimo voltaje en el primer apartado es de 2,11V, mientras que el del segundo es 0,484V). Por tanto, las potencias obtenidas tampoco van a ser equivalentes entre ambos apartados, llegando incluso a generar gráficas muy distintas.</w:t>
+        <w:t xml:space="preserve"> y Norton sobre el mismo circuito. El problema radica en la forma de medir, es decir, en la forma en que Voltímetro y Amperímetro están conectados.</w:t>
+      </w:r>
+      <w:bookmarkStart w:id="0" w:name="_GoBack"/>
+      <w:bookmarkEnd w:id="0"/>
+      <w:r>
+        <w:t xml:space="preserve"> Las intensidades obtenidas son más o menos equivalentes, mientras que los voltajes obtenidos son bastante desiguales (el mínimo voltaje en el primer apartado es de 2,11V, mientras que el del segundo es 0,484V). Por tanto, las potencias obtenidas tampoco van a ser equivalentes entre ambos apartados, llegando incluso a generar gráficas muy distintas.</w:t>
       </w:r>
     </w:p>
     <w:p/>
@@ -3081,14 +3349,14 @@
         </w:rPr>
         <w:t xml:space="preserve"> y Norton descrita en los ejercicios 6 y 7 es correcta, mientras que la forma descrita en los ejercicios 4 y 5 nos aporta datos erróneos.</w:t>
       </w:r>
-      <w:bookmarkStart w:id="0" w:name="_GoBack"/>
-      <w:bookmarkEnd w:id="0"/>
     </w:p>
     <w:p/>
     <w:sectPr>
       <w:pgSz w:w="11906" w:h="16838"/>
       <w:pgMar w:top="1417" w:right="1701" w:bottom="1417" w:left="1701" w:header="708" w:footer="708" w:gutter="0"/>
+      <w:pgNumType w:start="0"/>
       <w:cols w:space="708"/>
+      <w:titlePg/>
       <w:docGrid w:linePitch="360"/>
     </w:sectPr>
   </w:body>
@@ -3096,7 +3364,7 @@
 </file>
 
 <file path=word/styles.xml><?xml version="1.0" encoding="utf-8"?>
-<w:styles xmlns:mc="http://schemas.openxmlformats.org/markup-compatibility/2006" xmlns:r="http://schemas.openxmlformats.org/officeDocument/2006/relationships" xmlns:w="http://schemas.openxmlformats.org/wordprocessingml/2006/main" xmlns:w14="http://schemas.microsoft.com/office/word/2010/wordml" xmlns:w15="http://schemas.microsoft.com/office/word/2012/wordml" mc:Ignorable="w14 w15">
+<w:styles xmlns:mc="http://schemas.openxmlformats.org/markup-compatibility/2006" xmlns:r="http://schemas.openxmlformats.org/officeDocument/2006/relationships" xmlns:w="http://schemas.openxmlformats.org/wordprocessingml/2006/main" xmlns:w14="http://schemas.microsoft.com/office/word/2010/wordml" xmlns:w15="http://schemas.microsoft.com/office/word/2012/wordml" xmlns:w16se="http://schemas.microsoft.com/office/word/2015/wordml/symex" mc:Ignorable="w14 w15 w16se">
   <w:docDefaults>
     <w:rPrDefault>
       <w:rPr>
@@ -3112,7 +3380,7 @@
       </w:pPr>
     </w:pPrDefault>
   </w:docDefaults>
-  <w:latentStyles w:defLockedState="0" w:defUIPriority="99" w:defSemiHidden="0" w:defUnhideWhenUsed="0" w:defQFormat="0" w:count="371">
+  <w:latentStyles w:defLockedState="0" w:defUIPriority="99" w:defSemiHidden="0" w:defUnhideWhenUsed="0" w:defQFormat="0" w:count="372">
     <w:lsdException w:name="Normal" w:uiPriority="0" w:qFormat="1"/>
     <w:lsdException w:name="heading 1" w:uiPriority="9" w:qFormat="1"/>
     <w:lsdException w:name="heading 2" w:semiHidden="1" w:uiPriority="9" w:unhideWhenUsed="1" w:qFormat="1"/>
@@ -3218,7 +3486,6 @@
     <w:lsdException w:name="HTML Sample" w:semiHidden="1" w:unhideWhenUsed="1"/>
     <w:lsdException w:name="HTML Typewriter" w:semiHidden="1" w:unhideWhenUsed="1"/>
     <w:lsdException w:name="HTML Variable" w:semiHidden="1" w:unhideWhenUsed="1"/>
-    <w:lsdException w:name="Normal Table" w:semiHidden="1" w:unhideWhenUsed="1"/>
     <w:lsdException w:name="annotation subject" w:semiHidden="1" w:unhideWhenUsed="1"/>
     <w:lsdException w:name="No List" w:semiHidden="1" w:unhideWhenUsed="1"/>
     <w:lsdException w:name="Outline List 1" w:semiHidden="1" w:unhideWhenUsed="1"/>
@@ -3265,10 +3532,8 @@
     <w:lsdException w:name="Table Subtle 2" w:semiHidden="1" w:unhideWhenUsed="1"/>
     <w:lsdException w:name="Table Web 1" w:semiHidden="1" w:unhideWhenUsed="1"/>
     <w:lsdException w:name="Table Web 2" w:semiHidden="1" w:unhideWhenUsed="1"/>
-    <w:lsdException w:name="Table Web 3" w:semiHidden="1" w:unhideWhenUsed="1"/>
     <w:lsdException w:name="Balloon Text" w:semiHidden="1" w:unhideWhenUsed="1"/>
     <w:lsdException w:name="Table Grid" w:uiPriority="39"/>
-    <w:lsdException w:name="Table Theme" w:semiHidden="1" w:unhideWhenUsed="1"/>
     <w:lsdException w:name="Placeholder Text" w:semiHidden="1"/>
     <w:lsdException w:name="No Spacing" w:uiPriority="1" w:qFormat="1"/>
     <w:lsdException w:name="Light Shading" w:uiPriority="60"/>
@@ -3484,6 +3749,7 @@
     <w:lsdException w:name="List Table 5 Dark Accent 6" w:uiPriority="50"/>
     <w:lsdException w:name="List Table 6 Colorful Accent 6" w:uiPriority="51"/>
     <w:lsdException w:name="List Table 7 Colorful Accent 6" w:uiPriority="52"/>
+    <w:lsdException w:name="Mention" w:semiHidden="1" w:unhideWhenUsed="1"/>
   </w:latentStyles>
   <w:style w:type="paragraph" w:default="1" w:styleId="Normal">
     <w:name w:val="Normal"/>
@@ -3524,6 +3790,31 @@
     <w:rsid w:val="005D5BCE"/>
     <w:rPr>
       <w:color w:val="808080"/>
+    </w:rPr>
+  </w:style>
+  <w:style w:type="paragraph" w:styleId="Sinespaciado">
+    <w:name w:val="No Spacing"/>
+    <w:link w:val="SinespaciadoCar"/>
+    <w:uiPriority w:val="1"/>
+    <w:qFormat/>
+    <w:rsid w:val="0077785D"/>
+    <w:pPr>
+      <w:spacing w:after="0" w:line="240" w:lineRule="auto"/>
+    </w:pPr>
+    <w:rPr>
+      <w:rFonts w:eastAsiaTheme="minorEastAsia"/>
+      <w:lang w:eastAsia="es-ES"/>
+    </w:rPr>
+  </w:style>
+  <w:style w:type="character" w:customStyle="1" w:styleId="SinespaciadoCar">
+    <w:name w:val="Sin espaciado Car"/>
+    <w:basedOn w:val="Fuentedeprrafopredeter"/>
+    <w:link w:val="Sinespaciado"/>
+    <w:uiPriority w:val="1"/>
+    <w:rsid w:val="0077785D"/>
+    <w:rPr>
+      <w:rFonts w:eastAsiaTheme="minorEastAsia"/>
+      <w:lang w:eastAsia="es-ES"/>
     </w:rPr>
   </w:style>
 </w:styles>

</xml_diff>